<commit_message>
The Latest version to load to Production
</commit_message>
<xml_diff>
--- a/📘 Setup & Maintenance Manual – AssetCap Server (Ubuntu 22.04)_new_version_adjust_logs_SSO.docx
+++ b/📘 Setup & Maintenance Manual – AssetCap Server (Ubuntu 22.04)_new_version_adjust_logs_SSO.docx
@@ -29,25 +29,7 @@
           <w:color w:val="1B1C1D"/>
           <w:bdr w:val="none" w:sz="0" w:space="0" w:color="auto" w:frame="1"/>
         </w:rPr>
-        <w:t xml:space="preserve">Setup &amp; Maintenance Manual – </w:t>
-      </w:r>
-      <w:proofErr w:type="spellStart"/>
-      <w:r>
-        <w:rPr>
-          <w:rStyle w:val="Strong"/>
-          <w:color w:val="1B1C1D"/>
-          <w:bdr w:val="none" w:sz="0" w:space="0" w:color="auto" w:frame="1"/>
-        </w:rPr>
-        <w:t>AssetCap</w:t>
-      </w:r>
-      <w:proofErr w:type="spellEnd"/>
-      <w:r>
-        <w:rPr>
-          <w:rStyle w:val="Strong"/>
-          <w:color w:val="1B1C1D"/>
-          <w:bdr w:val="none" w:sz="0" w:space="0" w:color="auto" w:frame="1"/>
-        </w:rPr>
-        <w:t xml:space="preserve"> Server (Ubuntu 22.04)</w:t>
+        <w:t>Setup &amp; Maintenance Manual – AssetCap Server (Ubuntu 22.04)</w:t>
       </w:r>
     </w:p>
     <w:p>
@@ -147,21 +129,7 @@
         <w:rPr>
           <w:color w:val="1B1C1D"/>
         </w:rPr>
-        <w:t xml:space="preserve"> (</w:t>
-      </w:r>
-      <w:proofErr w:type="spellStart"/>
-      <w:r>
-        <w:rPr>
-          <w:color w:val="1B1C1D"/>
-        </w:rPr>
-        <w:t>ssh</w:t>
-      </w:r>
-      <w:proofErr w:type="spellEnd"/>
-      <w:r>
-        <w:rPr>
-          <w:color w:val="1B1C1D"/>
-        </w:rPr>
-        <w:t xml:space="preserve"> </w:t>
+        <w:t xml:space="preserve"> (ssh </w:t>
       </w:r>
       <w:r>
         <w:rPr>
@@ -229,23 +197,8 @@
         <w:rPr>
           <w:color w:val="1B1C1D"/>
         </w:rPr>
-        <w:t xml:space="preserve"> </w:t>
-      </w:r>
-      <w:proofErr w:type="spellStart"/>
-      <w:r>
-        <w:rPr>
-          <w:color w:val="1B1C1D"/>
-        </w:rPr>
-        <w:t>Gunicorn</w:t>
-      </w:r>
-      <w:proofErr w:type="spellEnd"/>
-      <w:r>
-        <w:rPr>
-          <w:color w:val="1B1C1D"/>
-        </w:rPr>
-        <w:t xml:space="preserve"> (one </w:t>
-      </w:r>
-      <w:proofErr w:type="spellStart"/>
+        <w:t xml:space="preserve"> Gunicorn (one </w:t>
+      </w:r>
       <w:r>
         <w:rPr>
           <w:rStyle w:val="HTMLCode"/>
@@ -254,7 +207,6 @@
         </w:rPr>
         <w:t>systemd</w:t>
       </w:r>
-      <w:proofErr w:type="spellEnd"/>
       <w:r>
         <w:rPr>
           <w:color w:val="1B1C1D"/>
@@ -286,21 +238,7 @@
         <w:rPr>
           <w:color w:val="1B1C1D"/>
         </w:rPr>
-        <w:t xml:space="preserve"> Let’s Encrypt (via </w:t>
-      </w:r>
-      <w:proofErr w:type="spellStart"/>
-      <w:r>
-        <w:rPr>
-          <w:color w:val="1B1C1D"/>
-        </w:rPr>
-        <w:t>Certbot</w:t>
-      </w:r>
-      <w:proofErr w:type="spellEnd"/>
-      <w:r>
-        <w:rPr>
-          <w:color w:val="1B1C1D"/>
-        </w:rPr>
-        <w:t>)</w:t>
+        <w:t xml:space="preserve"> Let’s Encrypt (via Certbot)</w:t>
       </w:r>
     </w:p>
     <w:p>
@@ -356,7 +294,6 @@
         </w:rPr>
         <w:t xml:space="preserve"> each isolated in a dedicated </w:t>
       </w:r>
-      <w:proofErr w:type="spellStart"/>
       <w:r>
         <w:rPr>
           <w:rStyle w:val="HTMLCode"/>
@@ -365,14 +302,12 @@
         </w:rPr>
         <w:t>virtualenv</w:t>
       </w:r>
-      <w:proofErr w:type="spellEnd"/>
       <w:r>
         <w:rPr>
           <w:color w:val="1B1C1D"/>
         </w:rPr>
         <w:t xml:space="preserve"> (</w:t>
       </w:r>
-      <w:proofErr w:type="spellStart"/>
       <w:r>
         <w:rPr>
           <w:rStyle w:val="HTMLCode"/>
@@ -381,12 +316,44 @@
         </w:rPr>
         <w:t>venv</w:t>
       </w:r>
-      <w:proofErr w:type="spellEnd"/>
       <w:r>
         <w:rPr>
           <w:color w:val="1B1C1D"/>
         </w:rPr>
         <w:t>)</w:t>
+      </w:r>
+    </w:p>
+    <w:p>
+      <w:pPr>
+        <w:pStyle w:val="NormalWeb"/>
+        <w:numPr>
+          <w:ilvl w:val="0"/>
+          <w:numId w:val="12"/>
+        </w:numPr>
+        <w:spacing w:after="0" w:afterAutospacing="0"/>
+        <w:rPr>
+          <w:color w:val="1B1C1D"/>
+        </w:rPr>
+      </w:pPr>
+      <w:r>
+        <w:rPr>
+          <w:rStyle w:val="Strong"/>
+          <w:color w:val="1B1C1D"/>
+          <w:bdr w:val="none" w:sz="0" w:space="0" w:color="auto" w:frame="1"/>
+        </w:rPr>
+        <w:t>Journal function example:</w:t>
+      </w:r>
+      <w:r>
+        <w:rPr>
+          <w:color w:val="1B1C1D"/>
+        </w:rPr>
+        <w:t xml:space="preserve"> </w:t>
+      </w:r>
+      <w:r>
+        <w:rPr>
+          <w:color w:val="1B1C1D"/>
+        </w:rPr>
+        <w:t>journalctl -u assetcap-dashboard -n 100 --no-pager</w:t>
       </w:r>
     </w:p>
     <w:p>
@@ -596,25 +563,7 @@
           <w:color w:val="1B1C1D"/>
           <w:bdr w:val="none" w:sz="0" w:space="0" w:color="auto" w:frame="1"/>
         </w:rPr>
-        <w:t xml:space="preserve">1. SDI - </w:t>
-      </w:r>
-      <w:proofErr w:type="spellStart"/>
-      <w:r>
-        <w:rPr>
-          <w:rStyle w:val="Strong"/>
-          <w:color w:val="1B1C1D"/>
-          <w:bdr w:val="none" w:sz="0" w:space="0" w:color="auto" w:frame="1"/>
-        </w:rPr>
-        <w:t>Planon</w:t>
-      </w:r>
-      <w:proofErr w:type="spellEnd"/>
-      <w:r>
-        <w:rPr>
-          <w:rStyle w:val="Strong"/>
-          <w:color w:val="1B1C1D"/>
-          <w:bdr w:val="none" w:sz="0" w:space="0" w:color="auto" w:frame="1"/>
-        </w:rPr>
-        <w:t xml:space="preserve"> Process Management</w:t>
+        <w:t>1. SDI - Planon Process Management</w:t>
       </w:r>
     </w:p>
     <w:p>
@@ -699,23 +648,13 @@
           <w:color w:val="1B1C1D"/>
         </w:rPr>
       </w:pPr>
-      <w:proofErr w:type="spellStart"/>
       <w:r>
         <w:rPr>
           <w:rStyle w:val="Strong"/>
           <w:color w:val="1B1C1D"/>
           <w:bdr w:val="none" w:sz="0" w:space="0" w:color="auto" w:frame="1"/>
         </w:rPr>
-        <w:t>Systemd</w:t>
-      </w:r>
-      <w:proofErr w:type="spellEnd"/>
-      <w:r>
-        <w:rPr>
-          <w:rStyle w:val="Strong"/>
-          <w:color w:val="1B1C1D"/>
-          <w:bdr w:val="none" w:sz="0" w:space="0" w:color="auto" w:frame="1"/>
-        </w:rPr>
-        <w:t xml:space="preserve"> service:</w:t>
+        <w:t>Systemd service:</w:t>
       </w:r>
       <w:r>
         <w:rPr>
@@ -723,7 +662,6 @@
         </w:rPr>
         <w:t xml:space="preserve"> </w:t>
       </w:r>
-      <w:proofErr w:type="spellStart"/>
       <w:r>
         <w:rPr>
           <w:rStyle w:val="HTMLCode"/>
@@ -732,7 +670,6 @@
         </w:rPr>
         <w:t>sdi_process</w:t>
       </w:r>
-      <w:proofErr w:type="spellEnd"/>
     </w:p>
     <w:p>
       <w:pPr>
@@ -766,18 +703,8 @@
           <w:color w:val="575B5F"/>
           <w:bdr w:val="none" w:sz="0" w:space="0" w:color="auto" w:frame="1"/>
         </w:rPr>
-        <w:t>/home/developer/</w:t>
-      </w:r>
-      <w:proofErr w:type="spellStart"/>
-      <w:r>
-        <w:rPr>
-          <w:rStyle w:val="HTMLCode"/>
-          <w:color w:val="575B5F"/>
-          <w:bdr w:val="none" w:sz="0" w:space="0" w:color="auto" w:frame="1"/>
-        </w:rPr>
-        <w:t>SDI_process</w:t>
-      </w:r>
-      <w:proofErr w:type="spellEnd"/>
+        <w:t>/home/developer/SDI_process</w:t>
+      </w:r>
     </w:p>
     <w:p>
       <w:pPr>
@@ -791,23 +718,13 @@
           <w:color w:val="1B1C1D"/>
         </w:rPr>
       </w:pPr>
-      <w:proofErr w:type="spellStart"/>
       <w:r>
         <w:rPr>
           <w:rStyle w:val="Strong"/>
           <w:color w:val="1B1C1D"/>
           <w:bdr w:val="none" w:sz="0" w:space="0" w:color="auto" w:frame="1"/>
         </w:rPr>
-        <w:t>Gunicorn</w:t>
-      </w:r>
-      <w:proofErr w:type="spellEnd"/>
-      <w:r>
-        <w:rPr>
-          <w:rStyle w:val="Strong"/>
-          <w:color w:val="1B1C1D"/>
-          <w:bdr w:val="none" w:sz="0" w:space="0" w:color="auto" w:frame="1"/>
-        </w:rPr>
-        <w:t xml:space="preserve"> target:</w:t>
+        <w:t>Gunicorn target:</w:t>
       </w:r>
       <w:r>
         <w:rPr>
@@ -815,7 +732,6 @@
         </w:rPr>
         <w:t xml:space="preserve"> </w:t>
       </w:r>
-      <w:proofErr w:type="spellStart"/>
       <w:r>
         <w:rPr>
           <w:rStyle w:val="HTMLCode"/>
@@ -824,7 +740,6 @@
         </w:rPr>
         <w:t>app:app</w:t>
       </w:r>
-      <w:proofErr w:type="spellEnd"/>
     </w:p>
     <w:p>
       <w:pPr>
@@ -852,52 +767,14 @@
         </w:rPr>
         <w:t xml:space="preserve"> </w:t>
       </w:r>
-      <w:proofErr w:type="spellStart"/>
-      <w:r>
-        <w:rPr>
-          <w:rStyle w:val="HTMLCode"/>
-          <w:color w:val="575B5F"/>
-          <w:bdr w:val="none" w:sz="0" w:space="0" w:color="auto" w:frame="1"/>
-        </w:rPr>
-        <w:t>sudo</w:t>
-      </w:r>
-      <w:proofErr w:type="spellEnd"/>
-      <w:r>
-        <w:rPr>
-          <w:rStyle w:val="HTMLCode"/>
-          <w:color w:val="575B5F"/>
-          <w:bdr w:val="none" w:sz="0" w:space="0" w:color="auto" w:frame="1"/>
-        </w:rPr>
-        <w:t xml:space="preserve"> </w:t>
-      </w:r>
-      <w:proofErr w:type="spellStart"/>
-      <w:r>
-        <w:rPr>
-          <w:rStyle w:val="HTMLCode"/>
-          <w:color w:val="575B5F"/>
-          <w:bdr w:val="none" w:sz="0" w:space="0" w:color="auto" w:frame="1"/>
-        </w:rPr>
-        <w:t>systemctl</w:t>
-      </w:r>
-      <w:proofErr w:type="spellEnd"/>
-      <w:r>
-        <w:rPr>
-          <w:rStyle w:val="HTMLCode"/>
-          <w:color w:val="575B5F"/>
-          <w:bdr w:val="none" w:sz="0" w:space="0" w:color="auto" w:frame="1"/>
-        </w:rPr>
-        <w:t xml:space="preserve"> restart </w:t>
-      </w:r>
-      <w:proofErr w:type="spellStart"/>
-      <w:r>
-        <w:rPr>
-          <w:rStyle w:val="HTMLCode"/>
-          <w:color w:val="575B5F"/>
-          <w:bdr w:val="none" w:sz="0" w:space="0" w:color="auto" w:frame="1"/>
-        </w:rPr>
-        <w:t>sdi_process</w:t>
-      </w:r>
-      <w:proofErr w:type="spellEnd"/>
+      <w:r>
+        <w:rPr>
+          <w:rStyle w:val="HTMLCode"/>
+          <w:color w:val="575B5F"/>
+          <w:bdr w:val="none" w:sz="0" w:space="0" w:color="auto" w:frame="1"/>
+        </w:rPr>
+        <w:t>sudo systemctl restart sdi_process</w:t>
+      </w:r>
     </w:p>
     <w:p>
       <w:pPr>
@@ -998,23 +875,13 @@
           <w:color w:val="1B1C1D"/>
         </w:rPr>
       </w:pPr>
-      <w:proofErr w:type="spellStart"/>
       <w:r>
         <w:rPr>
           <w:rStyle w:val="Strong"/>
           <w:color w:val="1B1C1D"/>
           <w:bdr w:val="none" w:sz="0" w:space="0" w:color="auto" w:frame="1"/>
         </w:rPr>
-        <w:t>Systemd</w:t>
-      </w:r>
-      <w:proofErr w:type="spellEnd"/>
-      <w:r>
-        <w:rPr>
-          <w:rStyle w:val="Strong"/>
-          <w:color w:val="1B1C1D"/>
-          <w:bdr w:val="none" w:sz="0" w:space="0" w:color="auto" w:frame="1"/>
-        </w:rPr>
-        <w:t xml:space="preserve"> service:</w:t>
+        <w:t>Systemd service:</w:t>
       </w:r>
       <w:r>
         <w:rPr>
@@ -1022,26 +889,14 @@
         </w:rPr>
         <w:t xml:space="preserve"> </w:t>
       </w:r>
-      <w:proofErr w:type="spellStart"/>
-      <w:r>
-        <w:rPr>
-          <w:rStyle w:val="HTMLCode"/>
-          <w:color w:val="575B5F"/>
-          <w:bdr w:val="none" w:sz="0" w:space="0" w:color="auto" w:frame="1"/>
-        </w:rPr>
-        <w:t>assetcap-</w:t>
-      </w:r>
-      <w:proofErr w:type="gramStart"/>
-      <w:r>
-        <w:rPr>
-          <w:rStyle w:val="HTMLCode"/>
-          <w:color w:val="575B5F"/>
-          <w:bdr w:val="none" w:sz="0" w:space="0" w:color="auto" w:frame="1"/>
-        </w:rPr>
-        <w:t>app.service</w:t>
-      </w:r>
-      <w:proofErr w:type="spellEnd"/>
-      <w:proofErr w:type="gramEnd"/>
+      <w:r>
+        <w:rPr>
+          <w:rStyle w:val="HTMLCode"/>
+          <w:color w:val="575B5F"/>
+          <w:bdr w:val="none" w:sz="0" w:space="0" w:color="auto" w:frame="1"/>
+        </w:rPr>
+        <w:t>assetcap-app.service</w:t>
+      </w:r>
     </w:p>
     <w:p>
       <w:pPr>
@@ -1075,18 +930,8 @@
           <w:color w:val="575B5F"/>
           <w:bdr w:val="none" w:sz="0" w:space="0" w:color="auto" w:frame="1"/>
         </w:rPr>
-        <w:t>/home/developer/</w:t>
-      </w:r>
-      <w:proofErr w:type="spellStart"/>
-      <w:r>
-        <w:rPr>
-          <w:rStyle w:val="HTMLCode"/>
-          <w:color w:val="575B5F"/>
-          <w:bdr w:val="none" w:sz="0" w:space="0" w:color="auto" w:frame="1"/>
-        </w:rPr>
-        <w:t>asset_capture_app_dev</w:t>
-      </w:r>
-      <w:proofErr w:type="spellEnd"/>
+        <w:t>/home/developer/asset_capture_app_dev</w:t>
+      </w:r>
     </w:p>
     <w:p>
       <w:pPr>
@@ -1100,23 +945,13 @@
           <w:color w:val="1B1C1D"/>
         </w:rPr>
       </w:pPr>
-      <w:proofErr w:type="spellStart"/>
       <w:r>
         <w:rPr>
           <w:rStyle w:val="Strong"/>
           <w:color w:val="1B1C1D"/>
           <w:bdr w:val="none" w:sz="0" w:space="0" w:color="auto" w:frame="1"/>
         </w:rPr>
-        <w:t>Gunicorn</w:t>
-      </w:r>
-      <w:proofErr w:type="spellEnd"/>
-      <w:r>
-        <w:rPr>
-          <w:rStyle w:val="Strong"/>
-          <w:color w:val="1B1C1D"/>
-          <w:bdr w:val="none" w:sz="0" w:space="0" w:color="auto" w:frame="1"/>
-        </w:rPr>
-        <w:t xml:space="preserve"> target:</w:t>
+        <w:t>Gunicorn target:</w:t>
       </w:r>
       <w:r>
         <w:rPr>
@@ -1124,7 +959,6 @@
         </w:rPr>
         <w:t xml:space="preserve"> </w:t>
       </w:r>
-      <w:proofErr w:type="spellStart"/>
       <w:r>
         <w:rPr>
           <w:rStyle w:val="HTMLCode"/>
@@ -1133,7 +967,6 @@
         </w:rPr>
         <w:t>asset_plate_reviewer:app</w:t>
       </w:r>
-      <w:proofErr w:type="spellEnd"/>
     </w:p>
     <w:p>
       <w:pPr>
@@ -1161,62 +994,22 @@
         </w:rPr>
         <w:t xml:space="preserve"> </w:t>
       </w:r>
-      <w:proofErr w:type="spellStart"/>
-      <w:r>
-        <w:rPr>
-          <w:rStyle w:val="HTMLCode"/>
-          <w:color w:val="575B5F"/>
-          <w:bdr w:val="none" w:sz="0" w:space="0" w:color="auto" w:frame="1"/>
-        </w:rPr>
-        <w:t>sudo</w:t>
-      </w:r>
-      <w:proofErr w:type="spellEnd"/>
-      <w:r>
-        <w:rPr>
-          <w:rStyle w:val="HTMLCode"/>
-          <w:color w:val="575B5F"/>
-          <w:bdr w:val="none" w:sz="0" w:space="0" w:color="auto" w:frame="1"/>
-        </w:rPr>
-        <w:t xml:space="preserve"> </w:t>
-      </w:r>
-      <w:proofErr w:type="spellStart"/>
-      <w:r>
-        <w:rPr>
-          <w:rStyle w:val="HTMLCode"/>
-          <w:color w:val="575B5F"/>
-          <w:bdr w:val="none" w:sz="0" w:space="0" w:color="auto" w:frame="1"/>
-        </w:rPr>
-        <w:t>systemctl</w:t>
-      </w:r>
-      <w:proofErr w:type="spellEnd"/>
-      <w:r>
-        <w:rPr>
-          <w:rStyle w:val="HTMLCode"/>
-          <w:color w:val="575B5F"/>
-          <w:bdr w:val="none" w:sz="0" w:space="0" w:color="auto" w:frame="1"/>
-        </w:rPr>
-        <w:t xml:space="preserve"> restart </w:t>
-      </w:r>
-      <w:proofErr w:type="spellStart"/>
-      <w:r>
-        <w:rPr>
-          <w:rStyle w:val="HTMLCode"/>
-          <w:color w:val="575B5F"/>
-          <w:bdr w:val="none" w:sz="0" w:space="0" w:color="auto" w:frame="1"/>
-        </w:rPr>
-        <w:t>assetcap-</w:t>
-      </w:r>
-      <w:proofErr w:type="gramStart"/>
-      <w:r>
-        <w:rPr>
-          <w:rStyle w:val="HTMLCode"/>
-          <w:color w:val="575B5F"/>
-          <w:bdr w:val="none" w:sz="0" w:space="0" w:color="auto" w:frame="1"/>
-        </w:rPr>
-        <w:t>app.service</w:t>
-      </w:r>
-      <w:proofErr w:type="spellEnd"/>
-      <w:proofErr w:type="gramEnd"/>
+      <w:r>
+        <w:rPr>
+          <w:rStyle w:val="HTMLCode"/>
+          <w:color w:val="575B5F"/>
+          <w:bdr w:val="none" w:sz="0" w:space="0" w:color="auto" w:frame="1"/>
+        </w:rPr>
+        <w:t xml:space="preserve">sudo systemctl restart </w:t>
+      </w:r>
+      <w:r>
+        <w:rPr>
+          <w:rStyle w:val="HTMLCode"/>
+          <w:color w:val="575B5F"/>
+          <w:bdr w:val="none" w:sz="0" w:space="0" w:color="auto" w:frame="1"/>
+        </w:rPr>
+        <w:t>assetcap-app.service</w:t>
+      </w:r>
     </w:p>
     <w:p>
       <w:pPr>
@@ -1253,6 +1046,7 @@
           <w:color w:val="1B1C1D"/>
           <w:bdr w:val="none" w:sz="0" w:space="0" w:color="auto" w:frame="1"/>
         </w:rPr>
+        <w:lastRenderedPageBreak/>
         <w:t>Port:</w:t>
       </w:r>
       <w:r>
@@ -1288,7 +1082,6 @@
           <w:color w:val="1B1C1D"/>
           <w:bdr w:val="none" w:sz="0" w:space="0" w:color="auto" w:frame="1"/>
         </w:rPr>
-        <w:lastRenderedPageBreak/>
         <w:t>Domain:</w:t>
       </w:r>
       <w:r>
@@ -1318,23 +1111,13 @@
           <w:color w:val="1B1C1D"/>
         </w:rPr>
       </w:pPr>
-      <w:proofErr w:type="spellStart"/>
       <w:r>
         <w:rPr>
           <w:rStyle w:val="Strong"/>
           <w:color w:val="1B1C1D"/>
           <w:bdr w:val="none" w:sz="0" w:space="0" w:color="auto" w:frame="1"/>
         </w:rPr>
-        <w:t>Systemd</w:t>
-      </w:r>
-      <w:proofErr w:type="spellEnd"/>
-      <w:r>
-        <w:rPr>
-          <w:rStyle w:val="Strong"/>
-          <w:color w:val="1B1C1D"/>
-          <w:bdr w:val="none" w:sz="0" w:space="0" w:color="auto" w:frame="1"/>
-        </w:rPr>
-        <w:t xml:space="preserve"> service:</w:t>
+        <w:t>Systemd service:</w:t>
       </w:r>
       <w:r>
         <w:rPr>
@@ -1342,7 +1125,6 @@
         </w:rPr>
         <w:t xml:space="preserve"> </w:t>
       </w:r>
-      <w:proofErr w:type="spellStart"/>
       <w:r>
         <w:rPr>
           <w:rStyle w:val="HTMLCode"/>
@@ -1351,7 +1133,6 @@
         </w:rPr>
         <w:t>assetcap-reviewme</w:t>
       </w:r>
-      <w:proofErr w:type="spellEnd"/>
     </w:p>
     <w:p>
       <w:pPr>
@@ -1385,18 +1166,8 @@
           <w:color w:val="575B5F"/>
           <w:bdr w:val="none" w:sz="0" w:space="0" w:color="auto" w:frame="1"/>
         </w:rPr>
-        <w:t>/home/developer/review/</w:t>
-      </w:r>
-      <w:proofErr w:type="spellStart"/>
-      <w:r>
-        <w:rPr>
-          <w:rStyle w:val="HTMLCode"/>
-          <w:color w:val="575B5F"/>
-          <w:bdr w:val="none" w:sz="0" w:space="0" w:color="auto" w:frame="1"/>
-        </w:rPr>
-        <w:t>Asset_dasboard_browser_ME</w:t>
-      </w:r>
-      <w:proofErr w:type="spellEnd"/>
+        <w:t>/home/developer/review/Asset_dasboard_browser_ME</w:t>
+      </w:r>
     </w:p>
     <w:p>
       <w:pPr>
@@ -1410,23 +1181,13 @@
           <w:color w:val="1B1C1D"/>
         </w:rPr>
       </w:pPr>
-      <w:proofErr w:type="spellStart"/>
       <w:r>
         <w:rPr>
           <w:rStyle w:val="Strong"/>
           <w:color w:val="1B1C1D"/>
           <w:bdr w:val="none" w:sz="0" w:space="0" w:color="auto" w:frame="1"/>
         </w:rPr>
-        <w:t>Gunicorn</w:t>
-      </w:r>
-      <w:proofErr w:type="spellEnd"/>
-      <w:r>
-        <w:rPr>
-          <w:rStyle w:val="Strong"/>
-          <w:color w:val="1B1C1D"/>
-          <w:bdr w:val="none" w:sz="0" w:space="0" w:color="auto" w:frame="1"/>
-        </w:rPr>
-        <w:t xml:space="preserve"> target:</w:t>
+        <w:t>Gunicorn target:</w:t>
       </w:r>
       <w:r>
         <w:rPr>
@@ -1434,7 +1195,6 @@
         </w:rPr>
         <w:t xml:space="preserve"> </w:t>
       </w:r>
-      <w:proofErr w:type="spellStart"/>
       <w:r>
         <w:rPr>
           <w:rStyle w:val="HTMLCode"/>
@@ -1443,7 +1203,6 @@
         </w:rPr>
         <w:t>asset_plate_reviewer:app</w:t>
       </w:r>
-      <w:proofErr w:type="spellEnd"/>
     </w:p>
     <w:p>
       <w:pPr>
@@ -1471,52 +1230,14 @@
         </w:rPr>
         <w:t xml:space="preserve"> </w:t>
       </w:r>
-      <w:proofErr w:type="spellStart"/>
-      <w:r>
-        <w:rPr>
-          <w:rStyle w:val="HTMLCode"/>
-          <w:color w:val="575B5F"/>
-          <w:bdr w:val="none" w:sz="0" w:space="0" w:color="auto" w:frame="1"/>
-        </w:rPr>
-        <w:t>sudo</w:t>
-      </w:r>
-      <w:proofErr w:type="spellEnd"/>
-      <w:r>
-        <w:rPr>
-          <w:rStyle w:val="HTMLCode"/>
-          <w:color w:val="575B5F"/>
-          <w:bdr w:val="none" w:sz="0" w:space="0" w:color="auto" w:frame="1"/>
-        </w:rPr>
-        <w:t xml:space="preserve"> </w:t>
-      </w:r>
-      <w:proofErr w:type="spellStart"/>
-      <w:r>
-        <w:rPr>
-          <w:rStyle w:val="HTMLCode"/>
-          <w:color w:val="575B5F"/>
-          <w:bdr w:val="none" w:sz="0" w:space="0" w:color="auto" w:frame="1"/>
-        </w:rPr>
-        <w:t>systemctl</w:t>
-      </w:r>
-      <w:proofErr w:type="spellEnd"/>
-      <w:r>
-        <w:rPr>
-          <w:rStyle w:val="HTMLCode"/>
-          <w:color w:val="575B5F"/>
-          <w:bdr w:val="none" w:sz="0" w:space="0" w:color="auto" w:frame="1"/>
-        </w:rPr>
-        <w:t xml:space="preserve"> restart </w:t>
-      </w:r>
-      <w:proofErr w:type="spellStart"/>
-      <w:r>
-        <w:rPr>
-          <w:rStyle w:val="HTMLCode"/>
-          <w:color w:val="575B5F"/>
-          <w:bdr w:val="none" w:sz="0" w:space="0" w:color="auto" w:frame="1"/>
-        </w:rPr>
-        <w:t>assetcap-reviewme</w:t>
-      </w:r>
-      <w:proofErr w:type="spellEnd"/>
+      <w:r>
+        <w:rPr>
+          <w:rStyle w:val="HTMLCode"/>
+          <w:color w:val="575B5F"/>
+          <w:bdr w:val="none" w:sz="0" w:space="0" w:color="auto" w:frame="1"/>
+        </w:rPr>
+        <w:t>sudo systemctl restart assetcap-reviewme</w:t>
+      </w:r>
     </w:p>
     <w:p>
       <w:pPr>
@@ -1617,23 +1338,13 @@
           <w:color w:val="1B1C1D"/>
         </w:rPr>
       </w:pPr>
-      <w:proofErr w:type="spellStart"/>
       <w:r>
         <w:rPr>
           <w:rStyle w:val="Strong"/>
           <w:color w:val="1B1C1D"/>
           <w:bdr w:val="none" w:sz="0" w:space="0" w:color="auto" w:frame="1"/>
         </w:rPr>
-        <w:t>Systemd</w:t>
-      </w:r>
-      <w:proofErr w:type="spellEnd"/>
-      <w:r>
-        <w:rPr>
-          <w:rStyle w:val="Strong"/>
-          <w:color w:val="1B1C1D"/>
-          <w:bdr w:val="none" w:sz="0" w:space="0" w:color="auto" w:frame="1"/>
-        </w:rPr>
-        <w:t xml:space="preserve"> service:</w:t>
+        <w:t>Systemd service:</w:t>
       </w:r>
       <w:r>
         <w:rPr>
@@ -1641,23 +1352,13 @@
         </w:rPr>
         <w:t xml:space="preserve"> </w:t>
       </w:r>
-      <w:proofErr w:type="spellStart"/>
-      <w:r>
-        <w:rPr>
-          <w:rStyle w:val="HTMLCode"/>
-          <w:color w:val="575B5F"/>
-          <w:bdr w:val="none" w:sz="0" w:space="0" w:color="auto" w:frame="1"/>
-        </w:rPr>
-        <w:t>assetcap</w:t>
-      </w:r>
-      <w:proofErr w:type="spellEnd"/>
-      <w:r>
-        <w:rPr>
-          <w:rStyle w:val="HTMLCode"/>
-          <w:color w:val="575B5F"/>
-          <w:bdr w:val="none" w:sz="0" w:space="0" w:color="auto" w:frame="1"/>
-        </w:rPr>
-        <w:t>-bf</w:t>
+      <w:r>
+        <w:rPr>
+          <w:rStyle w:val="HTMLCode"/>
+          <w:color w:val="575B5F"/>
+          <w:bdr w:val="none" w:sz="0" w:space="0" w:color="auto" w:frame="1"/>
+        </w:rPr>
+        <w:t>assetcap-bf</w:t>
       </w:r>
     </w:p>
     <w:p>
@@ -1692,18 +1393,8 @@
           <w:color w:val="575B5F"/>
           <w:bdr w:val="none" w:sz="0" w:space="0" w:color="auto" w:frame="1"/>
         </w:rPr>
-        <w:t>/home/developer/review/</w:t>
-      </w:r>
-      <w:proofErr w:type="spellStart"/>
-      <w:r>
-        <w:rPr>
-          <w:rStyle w:val="HTMLCode"/>
-          <w:color w:val="575B5F"/>
-          <w:bdr w:val="none" w:sz="0" w:space="0" w:color="auto" w:frame="1"/>
-        </w:rPr>
-        <w:t>Asset_dasboard_browser_BF</w:t>
-      </w:r>
-      <w:proofErr w:type="spellEnd"/>
+        <w:t>/home/developer/review/Asset_dasboard_browser_BF</w:t>
+      </w:r>
     </w:p>
     <w:p>
       <w:pPr>
@@ -1717,23 +1408,13 @@
           <w:color w:val="1B1C1D"/>
         </w:rPr>
       </w:pPr>
-      <w:proofErr w:type="spellStart"/>
       <w:r>
         <w:rPr>
           <w:rStyle w:val="Strong"/>
           <w:color w:val="1B1C1D"/>
           <w:bdr w:val="none" w:sz="0" w:space="0" w:color="auto" w:frame="1"/>
         </w:rPr>
-        <w:t>Gunicorn</w:t>
-      </w:r>
-      <w:proofErr w:type="spellEnd"/>
-      <w:r>
-        <w:rPr>
-          <w:rStyle w:val="Strong"/>
-          <w:color w:val="1B1C1D"/>
-          <w:bdr w:val="none" w:sz="0" w:space="0" w:color="auto" w:frame="1"/>
-        </w:rPr>
-        <w:t xml:space="preserve"> target:</w:t>
+        <w:t>Gunicorn target:</w:t>
       </w:r>
       <w:r>
         <w:rPr>
@@ -1741,7 +1422,6 @@
         </w:rPr>
         <w:t xml:space="preserve"> </w:t>
       </w:r>
-      <w:proofErr w:type="spellStart"/>
       <w:r>
         <w:rPr>
           <w:rStyle w:val="HTMLCode"/>
@@ -1750,7 +1430,6 @@
         </w:rPr>
         <w:t>asset_plate_reviewer_bf:app</w:t>
       </w:r>
-      <w:proofErr w:type="spellEnd"/>
     </w:p>
     <w:p>
       <w:pPr>
@@ -1778,59 +1457,21 @@
         </w:rPr>
         <w:t xml:space="preserve"> </w:t>
       </w:r>
-      <w:proofErr w:type="spellStart"/>
-      <w:r>
-        <w:rPr>
-          <w:rStyle w:val="HTMLCode"/>
-          <w:color w:val="575B5F"/>
-          <w:bdr w:val="none" w:sz="0" w:space="0" w:color="auto" w:frame="1"/>
-        </w:rPr>
-        <w:t>sudo</w:t>
-      </w:r>
-      <w:proofErr w:type="spellEnd"/>
-      <w:r>
-        <w:rPr>
-          <w:rStyle w:val="HTMLCode"/>
-          <w:color w:val="575B5F"/>
-          <w:bdr w:val="none" w:sz="0" w:space="0" w:color="auto" w:frame="1"/>
-        </w:rPr>
-        <w:t xml:space="preserve"> </w:t>
-      </w:r>
-      <w:proofErr w:type="spellStart"/>
-      <w:r>
-        <w:rPr>
-          <w:rStyle w:val="HTMLCode"/>
-          <w:color w:val="575B5F"/>
-          <w:bdr w:val="none" w:sz="0" w:space="0" w:color="auto" w:frame="1"/>
-        </w:rPr>
-        <w:t>systemctl</w:t>
-      </w:r>
-      <w:proofErr w:type="spellEnd"/>
-      <w:r>
-        <w:rPr>
-          <w:rStyle w:val="HTMLCode"/>
-          <w:color w:val="575B5F"/>
-          <w:bdr w:val="none" w:sz="0" w:space="0" w:color="auto" w:frame="1"/>
-        </w:rPr>
-        <w:t xml:space="preserve"> restart </w:t>
-      </w:r>
-      <w:proofErr w:type="spellStart"/>
-      <w:r>
-        <w:rPr>
-          <w:rStyle w:val="HTMLCode"/>
-          <w:color w:val="575B5F"/>
-          <w:bdr w:val="none" w:sz="0" w:space="0" w:color="auto" w:frame="1"/>
-        </w:rPr>
-        <w:t>assetcap</w:t>
-      </w:r>
-      <w:proofErr w:type="spellEnd"/>
-      <w:r>
-        <w:rPr>
-          <w:rStyle w:val="HTMLCode"/>
-          <w:color w:val="575B5F"/>
-          <w:bdr w:val="none" w:sz="0" w:space="0" w:color="auto" w:frame="1"/>
-        </w:rPr>
-        <w:t>-bf</w:t>
+      <w:r>
+        <w:rPr>
+          <w:rStyle w:val="HTMLCode"/>
+          <w:color w:val="575B5F"/>
+          <w:bdr w:val="none" w:sz="0" w:space="0" w:color="auto" w:frame="1"/>
+        </w:rPr>
+        <w:t xml:space="preserve">sudo systemctl restart </w:t>
+      </w:r>
+      <w:r>
+        <w:rPr>
+          <w:rStyle w:val="HTMLCode"/>
+          <w:color w:val="575B5F"/>
+          <w:bdr w:val="none" w:sz="0" w:space="0" w:color="auto" w:frame="1"/>
+        </w:rPr>
+        <w:t>assetcap-bf</w:t>
       </w:r>
     </w:p>
     <w:p>
@@ -1932,23 +1573,13 @@
           <w:color w:val="1B1C1D"/>
         </w:rPr>
       </w:pPr>
-      <w:proofErr w:type="spellStart"/>
       <w:r>
         <w:rPr>
           <w:rStyle w:val="Strong"/>
           <w:color w:val="1B1C1D"/>
           <w:bdr w:val="none" w:sz="0" w:space="0" w:color="auto" w:frame="1"/>
         </w:rPr>
-        <w:t>Systemd</w:t>
-      </w:r>
-      <w:proofErr w:type="spellEnd"/>
-      <w:r>
-        <w:rPr>
-          <w:rStyle w:val="Strong"/>
-          <w:color w:val="1B1C1D"/>
-          <w:bdr w:val="none" w:sz="0" w:space="0" w:color="auto" w:frame="1"/>
-        </w:rPr>
-        <w:t xml:space="preserve"> service:</w:t>
+        <w:t>Systemd service:</w:t>
       </w:r>
       <w:r>
         <w:rPr>
@@ -1956,23 +1587,13 @@
         </w:rPr>
         <w:t xml:space="preserve"> </w:t>
       </w:r>
-      <w:proofErr w:type="spellStart"/>
-      <w:r>
-        <w:rPr>
-          <w:rStyle w:val="HTMLCode"/>
-          <w:color w:val="575B5F"/>
-          <w:bdr w:val="none" w:sz="0" w:space="0" w:color="auto" w:frame="1"/>
-        </w:rPr>
-        <w:t>assetcap</w:t>
-      </w:r>
-      <w:proofErr w:type="spellEnd"/>
-      <w:r>
-        <w:rPr>
-          <w:rStyle w:val="HTMLCode"/>
-          <w:color w:val="575B5F"/>
-          <w:bdr w:val="none" w:sz="0" w:space="0" w:color="auto" w:frame="1"/>
-        </w:rPr>
-        <w:t>-dashboard</w:t>
+      <w:r>
+        <w:rPr>
+          <w:rStyle w:val="HTMLCode"/>
+          <w:color w:val="575B5F"/>
+          <w:bdr w:val="none" w:sz="0" w:space="0" w:color="auto" w:frame="1"/>
+        </w:rPr>
+        <w:t>assetcap-dashboard</w:t>
       </w:r>
     </w:p>
     <w:p>
@@ -2022,23 +1643,13 @@
           <w:color w:val="1B1C1D"/>
         </w:rPr>
       </w:pPr>
-      <w:proofErr w:type="spellStart"/>
       <w:r>
         <w:rPr>
           <w:rStyle w:val="Strong"/>
           <w:color w:val="1B1C1D"/>
           <w:bdr w:val="none" w:sz="0" w:space="0" w:color="auto" w:frame="1"/>
         </w:rPr>
-        <w:t>Gunicorn</w:t>
-      </w:r>
-      <w:proofErr w:type="spellEnd"/>
-      <w:r>
-        <w:rPr>
-          <w:rStyle w:val="Strong"/>
-          <w:color w:val="1B1C1D"/>
-          <w:bdr w:val="none" w:sz="0" w:space="0" w:color="auto" w:frame="1"/>
-        </w:rPr>
-        <w:t xml:space="preserve"> target:</w:t>
+        <w:t>Gunicorn target:</w:t>
       </w:r>
       <w:r>
         <w:rPr>
@@ -2046,7 +1657,6 @@
         </w:rPr>
         <w:t xml:space="preserve"> </w:t>
       </w:r>
-      <w:proofErr w:type="spellStart"/>
       <w:r>
         <w:rPr>
           <w:rStyle w:val="HTMLCode"/>
@@ -2055,7 +1665,6 @@
         </w:rPr>
         <w:t>Asset_portal_dashboard:app</w:t>
       </w:r>
-      <w:proofErr w:type="spellEnd"/>
     </w:p>
     <w:p>
       <w:pPr>
@@ -2083,59 +1692,13 @@
         </w:rPr>
         <w:t xml:space="preserve"> </w:t>
       </w:r>
-      <w:proofErr w:type="spellStart"/>
-      <w:r>
-        <w:rPr>
-          <w:rStyle w:val="HTMLCode"/>
-          <w:color w:val="575B5F"/>
-          <w:bdr w:val="none" w:sz="0" w:space="0" w:color="auto" w:frame="1"/>
-        </w:rPr>
-        <w:t>sudo</w:t>
-      </w:r>
-      <w:proofErr w:type="spellEnd"/>
-      <w:r>
-        <w:rPr>
-          <w:rStyle w:val="HTMLCode"/>
-          <w:color w:val="575B5F"/>
-          <w:bdr w:val="none" w:sz="0" w:space="0" w:color="auto" w:frame="1"/>
-        </w:rPr>
-        <w:t xml:space="preserve"> </w:t>
-      </w:r>
-      <w:proofErr w:type="spellStart"/>
-      <w:r>
-        <w:rPr>
-          <w:rStyle w:val="HTMLCode"/>
-          <w:color w:val="575B5F"/>
-          <w:bdr w:val="none" w:sz="0" w:space="0" w:color="auto" w:frame="1"/>
-        </w:rPr>
-        <w:t>systemctl</w:t>
-      </w:r>
-      <w:proofErr w:type="spellEnd"/>
-      <w:r>
-        <w:rPr>
-          <w:rStyle w:val="HTMLCode"/>
-          <w:color w:val="575B5F"/>
-          <w:bdr w:val="none" w:sz="0" w:space="0" w:color="auto" w:frame="1"/>
-        </w:rPr>
-        <w:t xml:space="preserve"> restart </w:t>
-      </w:r>
-      <w:proofErr w:type="spellStart"/>
-      <w:r>
-        <w:rPr>
-          <w:rStyle w:val="HTMLCode"/>
-          <w:color w:val="575B5F"/>
-          <w:bdr w:val="none" w:sz="0" w:space="0" w:color="auto" w:frame="1"/>
-        </w:rPr>
-        <w:t>assetcap</w:t>
-      </w:r>
-      <w:proofErr w:type="spellEnd"/>
-      <w:r>
-        <w:rPr>
-          <w:rStyle w:val="HTMLCode"/>
-          <w:color w:val="575B5F"/>
-          <w:bdr w:val="none" w:sz="0" w:space="0" w:color="auto" w:frame="1"/>
-        </w:rPr>
-        <w:t>-dashboard</w:t>
+      <w:r>
+        <w:rPr>
+          <w:rStyle w:val="HTMLCode"/>
+          <w:color w:val="575B5F"/>
+          <w:bdr w:val="none" w:sz="0" w:space="0" w:color="auto" w:frame="1"/>
+        </w:rPr>
+        <w:t>sudo systemctl restart assetcap-dashboard</w:t>
       </w:r>
     </w:p>
     <w:p>
@@ -2237,23 +1800,13 @@
           <w:color w:val="1B1C1D"/>
         </w:rPr>
       </w:pPr>
-      <w:proofErr w:type="spellStart"/>
       <w:r>
         <w:rPr>
           <w:rStyle w:val="Strong"/>
           <w:color w:val="1B1C1D"/>
           <w:bdr w:val="none" w:sz="0" w:space="0" w:color="auto" w:frame="1"/>
         </w:rPr>
-        <w:t>Systemd</w:t>
-      </w:r>
-      <w:proofErr w:type="spellEnd"/>
-      <w:r>
-        <w:rPr>
-          <w:rStyle w:val="Strong"/>
-          <w:color w:val="1B1C1D"/>
-          <w:bdr w:val="none" w:sz="0" w:space="0" w:color="auto" w:frame="1"/>
-        </w:rPr>
-        <w:t xml:space="preserve"> service:</w:t>
+        <w:t>Systemd service:</w:t>
       </w:r>
       <w:r>
         <w:rPr>
@@ -2261,7 +1814,6 @@
         </w:rPr>
         <w:t xml:space="preserve"> </w:t>
       </w:r>
-      <w:proofErr w:type="spellStart"/>
       <w:r>
         <w:rPr>
           <w:rStyle w:val="HTMLCode"/>
@@ -2270,7 +1822,6 @@
         </w:rPr>
         <w:t>assetcap-el</w:t>
       </w:r>
-      <w:proofErr w:type="spellEnd"/>
     </w:p>
     <w:p>
       <w:pPr>
@@ -2304,18 +1855,8 @@
           <w:color w:val="575B5F"/>
           <w:bdr w:val="none" w:sz="0" w:space="0" w:color="auto" w:frame="1"/>
         </w:rPr>
-        <w:t>/home/developer/review/</w:t>
-      </w:r>
-      <w:proofErr w:type="spellStart"/>
-      <w:r>
-        <w:rPr>
-          <w:rStyle w:val="HTMLCode"/>
-          <w:color w:val="575B5F"/>
-          <w:bdr w:val="none" w:sz="0" w:space="0" w:color="auto" w:frame="1"/>
-        </w:rPr>
-        <w:t>Asset_dashboard_browser_EL</w:t>
-      </w:r>
-      <w:proofErr w:type="spellEnd"/>
+        <w:t>/home/developer/review/Asset_dashboard_browser_EL</w:t>
+      </w:r>
     </w:p>
     <w:p>
       <w:pPr>
@@ -2329,23 +1870,13 @@
           <w:color w:val="1B1C1D"/>
         </w:rPr>
       </w:pPr>
-      <w:proofErr w:type="spellStart"/>
       <w:r>
         <w:rPr>
           <w:rStyle w:val="Strong"/>
           <w:color w:val="1B1C1D"/>
           <w:bdr w:val="none" w:sz="0" w:space="0" w:color="auto" w:frame="1"/>
         </w:rPr>
-        <w:t>Gunicorn</w:t>
-      </w:r>
-      <w:proofErr w:type="spellEnd"/>
-      <w:r>
-        <w:rPr>
-          <w:rStyle w:val="Strong"/>
-          <w:color w:val="1B1C1D"/>
-          <w:bdr w:val="none" w:sz="0" w:space="0" w:color="auto" w:frame="1"/>
-        </w:rPr>
-        <w:t xml:space="preserve"> target:</w:t>
+        <w:t>Gunicorn target:</w:t>
       </w:r>
       <w:r>
         <w:rPr>
@@ -2353,7 +1884,6 @@
         </w:rPr>
         <w:t xml:space="preserve"> </w:t>
       </w:r>
-      <w:proofErr w:type="spellStart"/>
       <w:r>
         <w:rPr>
           <w:rStyle w:val="HTMLCode"/>
@@ -2362,7 +1892,6 @@
         </w:rPr>
         <w:t>Asset_dashboard_EL:app</w:t>
       </w:r>
-      <w:proofErr w:type="spellEnd"/>
     </w:p>
     <w:p>
       <w:pPr>
@@ -2390,52 +1919,14 @@
         </w:rPr>
         <w:t xml:space="preserve"> </w:t>
       </w:r>
-      <w:proofErr w:type="spellStart"/>
-      <w:r>
-        <w:rPr>
-          <w:rStyle w:val="HTMLCode"/>
-          <w:color w:val="575B5F"/>
-          <w:bdr w:val="none" w:sz="0" w:space="0" w:color="auto" w:frame="1"/>
-        </w:rPr>
-        <w:t>sudo</w:t>
-      </w:r>
-      <w:proofErr w:type="spellEnd"/>
-      <w:r>
-        <w:rPr>
-          <w:rStyle w:val="HTMLCode"/>
-          <w:color w:val="575B5F"/>
-          <w:bdr w:val="none" w:sz="0" w:space="0" w:color="auto" w:frame="1"/>
-        </w:rPr>
-        <w:t xml:space="preserve"> </w:t>
-      </w:r>
-      <w:proofErr w:type="spellStart"/>
-      <w:r>
-        <w:rPr>
-          <w:rStyle w:val="HTMLCode"/>
-          <w:color w:val="575B5F"/>
-          <w:bdr w:val="none" w:sz="0" w:space="0" w:color="auto" w:frame="1"/>
-        </w:rPr>
-        <w:t>systemctl</w:t>
-      </w:r>
-      <w:proofErr w:type="spellEnd"/>
-      <w:r>
-        <w:rPr>
-          <w:rStyle w:val="HTMLCode"/>
-          <w:color w:val="575B5F"/>
-          <w:bdr w:val="none" w:sz="0" w:space="0" w:color="auto" w:frame="1"/>
-        </w:rPr>
-        <w:t xml:space="preserve"> restart </w:t>
-      </w:r>
-      <w:proofErr w:type="spellStart"/>
-      <w:r>
-        <w:rPr>
-          <w:rStyle w:val="HTMLCode"/>
-          <w:color w:val="575B5F"/>
-          <w:bdr w:val="none" w:sz="0" w:space="0" w:color="auto" w:frame="1"/>
-        </w:rPr>
-        <w:t>assetcap-el</w:t>
-      </w:r>
-      <w:proofErr w:type="spellEnd"/>
+      <w:r>
+        <w:rPr>
+          <w:rStyle w:val="HTMLCode"/>
+          <w:color w:val="575B5F"/>
+          <w:bdr w:val="none" w:sz="0" w:space="0" w:color="auto" w:frame="1"/>
+        </w:rPr>
+        <w:t>sudo systemctl restart assetcap-el</w:t>
+      </w:r>
     </w:p>
     <w:p>
       <w:pPr>
@@ -2502,43 +1993,7 @@
           <w:color w:val="575B5F"/>
           <w:bdr w:val="none" w:sz="0" w:space="0" w:color="auto" w:frame="1"/>
         </w:rPr>
-        <w:t xml:space="preserve"> ├─ </w:t>
-      </w:r>
-      <w:proofErr w:type="spellStart"/>
-      <w:r>
-        <w:rPr>
-          <w:rStyle w:val="HTMLCode"/>
-          <w:color w:val="575B5F"/>
-          <w:bdr w:val="none" w:sz="0" w:space="0" w:color="auto" w:frame="1"/>
-        </w:rPr>
-        <w:t>SDI_process</w:t>
-      </w:r>
-      <w:proofErr w:type="spellEnd"/>
-      <w:r>
-        <w:rPr>
-          <w:rStyle w:val="HTMLCode"/>
-          <w:color w:val="575B5F"/>
-          <w:bdr w:val="none" w:sz="0" w:space="0" w:color="auto" w:frame="1"/>
-        </w:rPr>
-        <w:t xml:space="preserve">/                       # NEW: SDI - </w:t>
-      </w:r>
-      <w:proofErr w:type="spellStart"/>
-      <w:r>
-        <w:rPr>
-          <w:rStyle w:val="HTMLCode"/>
-          <w:color w:val="575B5F"/>
-          <w:bdr w:val="none" w:sz="0" w:space="0" w:color="auto" w:frame="1"/>
-        </w:rPr>
-        <w:t>Planon</w:t>
-      </w:r>
-      <w:proofErr w:type="spellEnd"/>
-      <w:r>
-        <w:rPr>
-          <w:rStyle w:val="HTMLCode"/>
-          <w:color w:val="575B5F"/>
-          <w:bdr w:val="none" w:sz="0" w:space="0" w:color="auto" w:frame="1"/>
-        </w:rPr>
-        <w:t xml:space="preserve"> Process app</w:t>
+        <w:t xml:space="preserve"> ├─ SDI_process/                       # NEW: SDI - Planon Process app</w:t>
       </w:r>
     </w:p>
     <w:p>
@@ -2556,25 +2011,7 @@
           <w:color w:val="575B5F"/>
           <w:bdr w:val="none" w:sz="0" w:space="0" w:color="auto" w:frame="1"/>
         </w:rPr>
-        <w:t xml:space="preserve"> │   ├─ </w:t>
-      </w:r>
-      <w:proofErr w:type="spellStart"/>
-      <w:r>
-        <w:rPr>
-          <w:rStyle w:val="HTMLCode"/>
-          <w:color w:val="575B5F"/>
-          <w:bdr w:val="none" w:sz="0" w:space="0" w:color="auto" w:frame="1"/>
-        </w:rPr>
-        <w:t>venv</w:t>
-      </w:r>
-      <w:proofErr w:type="spellEnd"/>
-      <w:r>
-        <w:rPr>
-          <w:rStyle w:val="HTMLCode"/>
-          <w:color w:val="575B5F"/>
-          <w:bdr w:val="none" w:sz="0" w:space="0" w:color="auto" w:frame="1"/>
-        </w:rPr>
-        <w:t>/</w:t>
+        <w:t xml:space="preserve"> │   ├─ venv/</w:t>
       </w:r>
     </w:p>
     <w:p>
@@ -2682,25 +2119,7 @@
           <w:color w:val="575B5F"/>
           <w:bdr w:val="none" w:sz="0" w:space="0" w:color="auto" w:frame="1"/>
         </w:rPr>
-        <w:t xml:space="preserve"> │   ├─ </w:t>
-      </w:r>
-      <w:proofErr w:type="spellStart"/>
-      <w:r>
-        <w:rPr>
-          <w:rStyle w:val="HTMLCode"/>
-          <w:color w:val="575B5F"/>
-          <w:bdr w:val="none" w:sz="0" w:space="0" w:color="auto" w:frame="1"/>
-        </w:rPr>
-        <w:t>venv</w:t>
-      </w:r>
-      <w:proofErr w:type="spellEnd"/>
-      <w:r>
-        <w:rPr>
-          <w:rStyle w:val="HTMLCode"/>
-          <w:color w:val="575B5F"/>
-          <w:bdr w:val="none" w:sz="0" w:space="0" w:color="auto" w:frame="1"/>
-        </w:rPr>
-        <w:t>/</w:t>
+        <w:t xml:space="preserve"> │   ├─ venv/</w:t>
       </w:r>
     </w:p>
     <w:p>
@@ -2772,35 +2191,7 @@
           <w:color w:val="575B5F"/>
           <w:bdr w:val="none" w:sz="0" w:space="0" w:color="auto" w:frame="1"/>
         </w:rPr>
-        <w:t xml:space="preserve"> ├─ review/</w:t>
-      </w:r>
-      <w:proofErr w:type="spellStart"/>
-      <w:r>
-        <w:rPr>
-          <w:rStyle w:val="HTMLCode"/>
-          <w:color w:val="575B5F"/>
-          <w:bdr w:val="none" w:sz="0" w:space="0" w:color="auto" w:frame="1"/>
-        </w:rPr>
-        <w:t>Asset_dasboard_browser_ME</w:t>
-      </w:r>
-      <w:proofErr w:type="spellEnd"/>
-      <w:proofErr w:type="gramStart"/>
-      <w:r>
-        <w:rPr>
-          <w:rStyle w:val="HTMLCode"/>
-          <w:color w:val="575B5F"/>
-          <w:bdr w:val="none" w:sz="0" w:space="0" w:color="auto" w:frame="1"/>
-        </w:rPr>
-        <w:t>/  #</w:t>
-      </w:r>
-      <w:proofErr w:type="gramEnd"/>
-      <w:r>
-        <w:rPr>
-          <w:rStyle w:val="HTMLCode"/>
-          <w:color w:val="575B5F"/>
-          <w:bdr w:val="none" w:sz="0" w:space="0" w:color="auto" w:frame="1"/>
-        </w:rPr>
-        <w:t xml:space="preserve"> Mechanical app</w:t>
+        <w:t xml:space="preserve"> ├─ review/Asset_dasboard_browser_ME/  # Mechanical app</w:t>
       </w:r>
     </w:p>
     <w:p>
@@ -2818,6 +2209,7 @@
           <w:color w:val="575B5F"/>
           <w:bdr w:val="none" w:sz="0" w:space="0" w:color="auto" w:frame="1"/>
         </w:rPr>
+        <w:lastRenderedPageBreak/>
         <w:t xml:space="preserve"> │   └─ asset_plate_reviewer.py</w:t>
       </w:r>
     </w:p>
@@ -2836,7 +2228,6 @@
           <w:color w:val="575B5F"/>
           <w:bdr w:val="none" w:sz="0" w:space="0" w:color="auto" w:frame="1"/>
         </w:rPr>
-        <w:lastRenderedPageBreak/>
         <w:t xml:space="preserve"> │</w:t>
       </w:r>
     </w:p>
@@ -2855,35 +2246,7 @@
           <w:color w:val="575B5F"/>
           <w:bdr w:val="none" w:sz="0" w:space="0" w:color="auto" w:frame="1"/>
         </w:rPr>
-        <w:t xml:space="preserve"> ├─ review/</w:t>
-      </w:r>
-      <w:proofErr w:type="spellStart"/>
-      <w:r>
-        <w:rPr>
-          <w:rStyle w:val="HTMLCode"/>
-          <w:color w:val="575B5F"/>
-          <w:bdr w:val="none" w:sz="0" w:space="0" w:color="auto" w:frame="1"/>
-        </w:rPr>
-        <w:t>Asset_dasboard_browser_BF</w:t>
-      </w:r>
-      <w:proofErr w:type="spellEnd"/>
-      <w:proofErr w:type="gramStart"/>
-      <w:r>
-        <w:rPr>
-          <w:rStyle w:val="HTMLCode"/>
-          <w:color w:val="575B5F"/>
-          <w:bdr w:val="none" w:sz="0" w:space="0" w:color="auto" w:frame="1"/>
-        </w:rPr>
-        <w:t>/  #</w:t>
-      </w:r>
-      <w:proofErr w:type="gramEnd"/>
-      <w:r>
-        <w:rPr>
-          <w:rStyle w:val="HTMLCode"/>
-          <w:color w:val="575B5F"/>
-          <w:bdr w:val="none" w:sz="0" w:space="0" w:color="auto" w:frame="1"/>
-        </w:rPr>
-        <w:t xml:space="preserve"> Backflow app</w:t>
+        <w:t xml:space="preserve"> ├─ review/Asset_dasboard_browser_BF/  # Backflow app</w:t>
       </w:r>
     </w:p>
     <w:p>
@@ -2937,25 +2300,7 @@
           <w:color w:val="575B5F"/>
           <w:bdr w:val="none" w:sz="0" w:space="0" w:color="auto" w:frame="1"/>
         </w:rPr>
-        <w:t xml:space="preserve"> ├─ review/</w:t>
-      </w:r>
-      <w:proofErr w:type="spellStart"/>
-      <w:r>
-        <w:rPr>
-          <w:rStyle w:val="HTMLCode"/>
-          <w:color w:val="575B5F"/>
-          <w:bdr w:val="none" w:sz="0" w:space="0" w:color="auto" w:frame="1"/>
-        </w:rPr>
-        <w:t>Asset_dashboard_browser_EL</w:t>
-      </w:r>
-      <w:proofErr w:type="spellEnd"/>
-      <w:r>
-        <w:rPr>
-          <w:rStyle w:val="HTMLCode"/>
-          <w:color w:val="575B5F"/>
-          <w:bdr w:val="none" w:sz="0" w:space="0" w:color="auto" w:frame="1"/>
-        </w:rPr>
-        <w:t>/ # Electrical app</w:t>
+        <w:t xml:space="preserve"> ├─ review/Asset_dashboard_browser_EL/ # Electrical app</w:t>
       </w:r>
     </w:p>
     <w:p>
@@ -3009,25 +2354,7 @@
           <w:color w:val="575B5F"/>
           <w:bdr w:val="none" w:sz="0" w:space="0" w:color="auto" w:frame="1"/>
         </w:rPr>
-        <w:t xml:space="preserve"> ├─ </w:t>
-      </w:r>
-      <w:proofErr w:type="spellStart"/>
-      <w:r>
-        <w:rPr>
-          <w:rStyle w:val="HTMLCode"/>
-          <w:color w:val="575B5F"/>
-          <w:bdr w:val="none" w:sz="0" w:space="0" w:color="auto" w:frame="1"/>
-        </w:rPr>
-        <w:t>Output_jason_api</w:t>
-      </w:r>
-      <w:proofErr w:type="spellEnd"/>
-      <w:r>
-        <w:rPr>
-          <w:rStyle w:val="HTMLCode"/>
-          <w:color w:val="575B5F"/>
-          <w:bdr w:val="none" w:sz="0" w:space="0" w:color="auto" w:frame="1"/>
-        </w:rPr>
-        <w:t>/                  # JSON output data</w:t>
+        <w:t xml:space="preserve"> ├─ Output_jason_api/                  # JSON output data</w:t>
       </w:r>
     </w:p>
     <w:p>
@@ -3045,25 +2372,7 @@
           <w:color w:val="575B5F"/>
           <w:bdr w:val="none" w:sz="0" w:space="0" w:color="auto" w:frame="1"/>
         </w:rPr>
-        <w:t xml:space="preserve"> └─ </w:t>
-      </w:r>
-      <w:proofErr w:type="spellStart"/>
-      <w:r>
-        <w:rPr>
-          <w:rStyle w:val="HTMLCode"/>
-          <w:color w:val="575B5F"/>
-          <w:bdr w:val="none" w:sz="0" w:space="0" w:color="auto" w:frame="1"/>
-        </w:rPr>
-        <w:t>Capture_photos_upload</w:t>
-      </w:r>
-      <w:proofErr w:type="spellEnd"/>
-      <w:r>
-        <w:rPr>
-          <w:rStyle w:val="HTMLCode"/>
-          <w:color w:val="575B5F"/>
-          <w:bdr w:val="none" w:sz="0" w:space="0" w:color="auto" w:frame="1"/>
-        </w:rPr>
-        <w:t>/             # Image uploads</w:t>
+        <w:t xml:space="preserve"> └─ Capture_photos_upload/             # Image uploads</w:t>
       </w:r>
     </w:p>
     <w:p>
@@ -3132,23 +2441,13 @@
           <w:bdr w:val="none" w:sz="0" w:space="0" w:color="auto" w:frame="1"/>
         </w:rPr>
       </w:pPr>
-      <w:proofErr w:type="spellStart"/>
-      <w:r>
-        <w:rPr>
-          <w:rStyle w:val="HTMLCode"/>
-          <w:color w:val="575B5F"/>
-          <w:bdr w:val="none" w:sz="0" w:space="0" w:color="auto" w:frame="1"/>
-        </w:rPr>
-        <w:t>sudo</w:t>
-      </w:r>
-      <w:proofErr w:type="spellEnd"/>
-      <w:r>
-        <w:rPr>
-          <w:rStyle w:val="HTMLCode"/>
-          <w:color w:val="575B5F"/>
-          <w:bdr w:val="none" w:sz="0" w:space="0" w:color="auto" w:frame="1"/>
-        </w:rPr>
-        <w:t xml:space="preserve"> apt update</w:t>
+      <w:r>
+        <w:rPr>
+          <w:rStyle w:val="HTMLCode"/>
+          <w:color w:val="575B5F"/>
+          <w:bdr w:val="none" w:sz="0" w:space="0" w:color="auto" w:frame="1"/>
+        </w:rPr>
+        <w:t>sudo apt update</w:t>
       </w:r>
     </w:p>
     <w:p>
@@ -3160,23 +2459,13 @@
           <w:bdr w:val="none" w:sz="0" w:space="0" w:color="auto" w:frame="1"/>
         </w:rPr>
       </w:pPr>
-      <w:proofErr w:type="spellStart"/>
-      <w:r>
-        <w:rPr>
-          <w:rStyle w:val="HTMLCode"/>
-          <w:color w:val="575B5F"/>
-          <w:bdr w:val="none" w:sz="0" w:space="0" w:color="auto" w:frame="1"/>
-        </w:rPr>
-        <w:t>sudo</w:t>
-      </w:r>
-      <w:proofErr w:type="spellEnd"/>
-      <w:r>
-        <w:rPr>
-          <w:rStyle w:val="HTMLCode"/>
-          <w:color w:val="575B5F"/>
-          <w:bdr w:val="none" w:sz="0" w:space="0" w:color="auto" w:frame="1"/>
-        </w:rPr>
-        <w:t xml:space="preserve"> apt install -y python3 python3-venv python3-pip \</w:t>
+      <w:r>
+        <w:rPr>
+          <w:rStyle w:val="HTMLCode"/>
+          <w:color w:val="575B5F"/>
+          <w:bdr w:val="none" w:sz="0" w:space="0" w:color="auto" w:frame="1"/>
+        </w:rPr>
+        <w:t>sudo apt install -y python3 python3-venv python3-pip \</w:t>
       </w:r>
     </w:p>
     <w:p>
@@ -3194,43 +2483,7 @@
           <w:color w:val="575B5F"/>
           <w:bdr w:val="none" w:sz="0" w:space="0" w:color="auto" w:frame="1"/>
         </w:rPr>
-        <w:t xml:space="preserve">                    </w:t>
-      </w:r>
-      <w:proofErr w:type="spellStart"/>
-      <w:r>
-        <w:rPr>
-          <w:rStyle w:val="HTMLCode"/>
-          <w:color w:val="575B5F"/>
-          <w:bdr w:val="none" w:sz="0" w:space="0" w:color="auto" w:frame="1"/>
-        </w:rPr>
-        <w:t>nginx</w:t>
-      </w:r>
-      <w:proofErr w:type="spellEnd"/>
-      <w:r>
-        <w:rPr>
-          <w:rStyle w:val="HTMLCode"/>
-          <w:color w:val="575B5F"/>
-          <w:bdr w:val="none" w:sz="0" w:space="0" w:color="auto" w:frame="1"/>
-        </w:rPr>
-        <w:t xml:space="preserve"> </w:t>
-      </w:r>
-      <w:proofErr w:type="spellStart"/>
-      <w:r>
-        <w:rPr>
-          <w:rStyle w:val="HTMLCode"/>
-          <w:color w:val="575B5F"/>
-          <w:bdr w:val="none" w:sz="0" w:space="0" w:color="auto" w:frame="1"/>
-        </w:rPr>
-        <w:t>certbot</w:t>
-      </w:r>
-      <w:proofErr w:type="spellEnd"/>
-      <w:r>
-        <w:rPr>
-          <w:rStyle w:val="HTMLCode"/>
-          <w:color w:val="575B5F"/>
-          <w:bdr w:val="none" w:sz="0" w:space="0" w:color="auto" w:frame="1"/>
-        </w:rPr>
-        <w:t xml:space="preserve"> python3-certbot-nginx \</w:t>
+        <w:t xml:space="preserve">                    nginx certbot python3-certbot-nginx \</w:t>
       </w:r>
     </w:p>
     <w:p>
@@ -3248,43 +2501,7 @@
           <w:color w:val="575B5F"/>
           <w:bdr w:val="none" w:sz="0" w:space="0" w:color="auto" w:frame="1"/>
         </w:rPr>
-        <w:t xml:space="preserve">                    tesseract-</w:t>
-      </w:r>
-      <w:proofErr w:type="spellStart"/>
-      <w:r>
-        <w:rPr>
-          <w:rStyle w:val="HTMLCode"/>
-          <w:color w:val="575B5F"/>
-          <w:bdr w:val="none" w:sz="0" w:space="0" w:color="auto" w:frame="1"/>
-        </w:rPr>
-        <w:t>ocr</w:t>
-      </w:r>
-      <w:proofErr w:type="spellEnd"/>
-      <w:r>
-        <w:rPr>
-          <w:rStyle w:val="HTMLCode"/>
-          <w:color w:val="575B5F"/>
-          <w:bdr w:val="none" w:sz="0" w:space="0" w:color="auto" w:frame="1"/>
-        </w:rPr>
-        <w:t xml:space="preserve"> </w:t>
-      </w:r>
-      <w:proofErr w:type="spellStart"/>
-      <w:r>
-        <w:rPr>
-          <w:rStyle w:val="HTMLCode"/>
-          <w:color w:val="575B5F"/>
-          <w:bdr w:val="none" w:sz="0" w:space="0" w:color="auto" w:frame="1"/>
-        </w:rPr>
-        <w:t>libtesseract</w:t>
-      </w:r>
-      <w:proofErr w:type="spellEnd"/>
-      <w:r>
-        <w:rPr>
-          <w:rStyle w:val="HTMLCode"/>
-          <w:color w:val="575B5F"/>
-          <w:bdr w:val="none" w:sz="0" w:space="0" w:color="auto" w:frame="1"/>
-        </w:rPr>
-        <w:t>-dev \</w:t>
+        <w:t xml:space="preserve">                    tesseract-ocr libtesseract-dev \</w:t>
       </w:r>
     </w:p>
     <w:p>
@@ -3329,7 +2546,6 @@
         </w:rPr>
         <w:t xml:space="preserve">Python Packages (inside each app’s </w:t>
       </w:r>
-      <w:proofErr w:type="spellStart"/>
       <w:r>
         <w:rPr>
           <w:rStyle w:val="HTMLCode"/>
@@ -3340,7 +2556,6 @@
         </w:rPr>
         <w:t>venv</w:t>
       </w:r>
-      <w:proofErr w:type="spellEnd"/>
       <w:r>
         <w:rPr>
           <w:rStyle w:val="Strong"/>
@@ -3390,7 +2605,6 @@
         </w:rPr>
         <w:t xml:space="preserve">, </w:t>
       </w:r>
-      <w:proofErr w:type="spellStart"/>
       <w:r>
         <w:rPr>
           <w:rStyle w:val="HTMLCode"/>
@@ -3399,7 +2613,6 @@
         </w:rPr>
         <w:t>gunicorn</w:t>
       </w:r>
-      <w:proofErr w:type="spellEnd"/>
       <w:r>
         <w:rPr>
           <w:color w:val="1B1C1D"/>
@@ -3412,18 +2625,8 @@
           <w:color w:val="575B5F"/>
           <w:bdr w:val="none" w:sz="0" w:space="0" w:color="auto" w:frame="1"/>
         </w:rPr>
-        <w:t>python-</w:t>
-      </w:r>
-      <w:proofErr w:type="spellStart"/>
-      <w:r>
-        <w:rPr>
-          <w:rStyle w:val="HTMLCode"/>
-          <w:color w:val="575B5F"/>
-          <w:bdr w:val="none" w:sz="0" w:space="0" w:color="auto" w:frame="1"/>
-        </w:rPr>
-        <w:t>dotenv</w:t>
-      </w:r>
-      <w:proofErr w:type="spellEnd"/>
+        <w:t>python-dotenv</w:t>
+      </w:r>
     </w:p>
     <w:p>
       <w:pPr>
@@ -3465,7 +2668,6 @@
         </w:rPr>
         <w:t xml:space="preserve">, </w:t>
       </w:r>
-      <w:proofErr w:type="spellStart"/>
       <w:r>
         <w:rPr>
           <w:rStyle w:val="HTMLCode"/>
@@ -3474,7 +2676,6 @@
         </w:rPr>
         <w:t>openpyxl</w:t>
       </w:r>
-      <w:proofErr w:type="spellEnd"/>
     </w:p>
     <w:p>
       <w:pPr>
@@ -3502,7 +2703,6 @@
         </w:rPr>
         <w:t xml:space="preserve"> </w:t>
       </w:r>
-      <w:proofErr w:type="spellStart"/>
       <w:r>
         <w:rPr>
           <w:rStyle w:val="HTMLCode"/>
@@ -3511,30 +2711,19 @@
         </w:rPr>
         <w:t>openai</w:t>
       </w:r>
-      <w:proofErr w:type="spellEnd"/>
       <w:r>
         <w:rPr>
           <w:color w:val="1B1C1D"/>
         </w:rPr>
         <w:t xml:space="preserve">, </w:t>
       </w:r>
-      <w:proofErr w:type="spellStart"/>
-      <w:r>
-        <w:rPr>
-          <w:rStyle w:val="HTMLCode"/>
-          <w:color w:val="575B5F"/>
-          <w:bdr w:val="none" w:sz="0" w:space="0" w:color="auto" w:frame="1"/>
-        </w:rPr>
-        <w:t>opencv</w:t>
-      </w:r>
-      <w:proofErr w:type="spellEnd"/>
-      <w:r>
-        <w:rPr>
-          <w:rStyle w:val="HTMLCode"/>
-          <w:color w:val="575B5F"/>
-          <w:bdr w:val="none" w:sz="0" w:space="0" w:color="auto" w:frame="1"/>
-        </w:rPr>
-        <w:t>-python</w:t>
+      <w:r>
+        <w:rPr>
+          <w:rStyle w:val="HTMLCode"/>
+          <w:color w:val="575B5F"/>
+          <w:bdr w:val="none" w:sz="0" w:space="0" w:color="auto" w:frame="1"/>
+        </w:rPr>
+        <w:t>opencv-python</w:t>
       </w:r>
       <w:r>
         <w:rPr>
@@ -3556,7 +2745,6 @@
         </w:rPr>
         <w:t xml:space="preserve">, </w:t>
       </w:r>
-      <w:proofErr w:type="spellStart"/>
       <w:r>
         <w:rPr>
           <w:rStyle w:val="HTMLCode"/>
@@ -3565,14 +2753,12 @@
         </w:rPr>
         <w:t>pytesseract</w:t>
       </w:r>
-      <w:proofErr w:type="spellEnd"/>
       <w:r>
         <w:rPr>
           <w:color w:val="1B1C1D"/>
         </w:rPr>
         <w:t xml:space="preserve">, </w:t>
       </w:r>
-      <w:proofErr w:type="spellStart"/>
       <w:r>
         <w:rPr>
           <w:rStyle w:val="HTMLCode"/>
@@ -3581,14 +2767,12 @@
         </w:rPr>
         <w:t>numpy</w:t>
       </w:r>
-      <w:proofErr w:type="spellEnd"/>
       <w:r>
         <w:rPr>
           <w:color w:val="1B1C1D"/>
         </w:rPr>
         <w:t>, and other dependencies (</w:t>
       </w:r>
-      <w:proofErr w:type="spellStart"/>
       <w:r>
         <w:rPr>
           <w:rStyle w:val="HTMLCode"/>
@@ -3597,14 +2781,12 @@
         </w:rPr>
         <w:t>anyio</w:t>
       </w:r>
-      <w:proofErr w:type="spellEnd"/>
       <w:r>
         <w:rPr>
           <w:color w:val="1B1C1D"/>
         </w:rPr>
         <w:t xml:space="preserve">, </w:t>
       </w:r>
-      <w:proofErr w:type="spellStart"/>
       <w:r>
         <w:rPr>
           <w:rStyle w:val="HTMLCode"/>
@@ -3613,14 +2795,12 @@
         </w:rPr>
         <w:t>httpx</w:t>
       </w:r>
-      <w:proofErr w:type="spellEnd"/>
       <w:r>
         <w:rPr>
           <w:color w:val="1B1C1D"/>
         </w:rPr>
         <w:t xml:space="preserve">, </w:t>
       </w:r>
-      <w:proofErr w:type="spellStart"/>
       <w:r>
         <w:rPr>
           <w:rStyle w:val="HTMLCode"/>
@@ -3629,7 +2809,6 @@
         </w:rPr>
         <w:t>pydantic</w:t>
       </w:r>
-      <w:proofErr w:type="spellEnd"/>
       <w:r>
         <w:rPr>
           <w:color w:val="1B1C1D"/>
@@ -3713,59 +2892,13 @@
           <w:bdr w:val="none" w:sz="0" w:space="0" w:color="auto" w:frame="1"/>
         </w:rPr>
       </w:pPr>
-      <w:proofErr w:type="spellStart"/>
-      <w:r>
-        <w:rPr>
-          <w:rStyle w:val="HTMLCode"/>
-          <w:color w:val="575B5F"/>
-          <w:bdr w:val="none" w:sz="0" w:space="0" w:color="auto" w:frame="1"/>
-        </w:rPr>
-        <w:t>sudo</w:t>
-      </w:r>
-      <w:proofErr w:type="spellEnd"/>
-      <w:r>
-        <w:rPr>
-          <w:rStyle w:val="HTMLCode"/>
-          <w:color w:val="575B5F"/>
-          <w:bdr w:val="none" w:sz="0" w:space="0" w:color="auto" w:frame="1"/>
-        </w:rPr>
-        <w:t xml:space="preserve"> </w:t>
-      </w:r>
-      <w:proofErr w:type="spellStart"/>
-      <w:r>
-        <w:rPr>
-          <w:rStyle w:val="HTMLCode"/>
-          <w:color w:val="575B5F"/>
-          <w:bdr w:val="none" w:sz="0" w:space="0" w:color="auto" w:frame="1"/>
-        </w:rPr>
-        <w:t>journalctl</w:t>
-      </w:r>
-      <w:proofErr w:type="spellEnd"/>
-      <w:r>
-        <w:rPr>
-          <w:rStyle w:val="HTMLCode"/>
-          <w:color w:val="575B5F"/>
-          <w:bdr w:val="none" w:sz="0" w:space="0" w:color="auto" w:frame="1"/>
-        </w:rPr>
-        <w:t xml:space="preserve"> -u </w:t>
-      </w:r>
-      <w:proofErr w:type="spellStart"/>
-      <w:r>
-        <w:rPr>
-          <w:rStyle w:val="HTMLCode"/>
-          <w:color w:val="575B5F"/>
-          <w:bdr w:val="none" w:sz="0" w:space="0" w:color="auto" w:frame="1"/>
-        </w:rPr>
-        <w:t>sdi_process</w:t>
-      </w:r>
-      <w:proofErr w:type="spellEnd"/>
-      <w:r>
-        <w:rPr>
-          <w:rStyle w:val="HTMLCode"/>
-          <w:color w:val="575B5F"/>
-          <w:bdr w:val="none" w:sz="0" w:space="0" w:color="auto" w:frame="1"/>
-        </w:rPr>
-        <w:t xml:space="preserve"> -f</w:t>
+      <w:r>
+        <w:rPr>
+          <w:rStyle w:val="HTMLCode"/>
+          <w:color w:val="575B5F"/>
+          <w:bdr w:val="none" w:sz="0" w:space="0" w:color="auto" w:frame="1"/>
+        </w:rPr>
+        <w:t>sudo journalctl -u sdi_process -f</w:t>
       </w:r>
     </w:p>
     <w:p>
@@ -3805,59 +2938,13 @@
           <w:bdr w:val="none" w:sz="0" w:space="0" w:color="auto" w:frame="1"/>
         </w:rPr>
       </w:pPr>
-      <w:proofErr w:type="spellStart"/>
-      <w:r>
-        <w:rPr>
-          <w:rStyle w:val="HTMLCode"/>
-          <w:color w:val="575B5F"/>
-          <w:bdr w:val="none" w:sz="0" w:space="0" w:color="auto" w:frame="1"/>
-        </w:rPr>
-        <w:t>sudo</w:t>
-      </w:r>
-      <w:proofErr w:type="spellEnd"/>
-      <w:r>
-        <w:rPr>
-          <w:rStyle w:val="HTMLCode"/>
-          <w:color w:val="575B5F"/>
-          <w:bdr w:val="none" w:sz="0" w:space="0" w:color="auto" w:frame="1"/>
-        </w:rPr>
-        <w:t xml:space="preserve"> </w:t>
-      </w:r>
-      <w:proofErr w:type="spellStart"/>
-      <w:r>
-        <w:rPr>
-          <w:rStyle w:val="HTMLCode"/>
-          <w:color w:val="575B5F"/>
-          <w:bdr w:val="none" w:sz="0" w:space="0" w:color="auto" w:frame="1"/>
-        </w:rPr>
-        <w:t>journalctl</w:t>
-      </w:r>
-      <w:proofErr w:type="spellEnd"/>
-      <w:r>
-        <w:rPr>
-          <w:rStyle w:val="HTMLCode"/>
-          <w:color w:val="575B5F"/>
-          <w:bdr w:val="none" w:sz="0" w:space="0" w:color="auto" w:frame="1"/>
-        </w:rPr>
-        <w:t xml:space="preserve"> -u </w:t>
-      </w:r>
-      <w:proofErr w:type="spellStart"/>
-      <w:r>
-        <w:rPr>
-          <w:rStyle w:val="HTMLCode"/>
-          <w:color w:val="575B5F"/>
-          <w:bdr w:val="none" w:sz="0" w:space="0" w:color="auto" w:frame="1"/>
-        </w:rPr>
-        <w:t>assetcap</w:t>
-      </w:r>
-      <w:proofErr w:type="spellEnd"/>
-      <w:r>
-        <w:rPr>
-          <w:rStyle w:val="HTMLCode"/>
-          <w:color w:val="575B5F"/>
-          <w:bdr w:val="none" w:sz="0" w:space="0" w:color="auto" w:frame="1"/>
-        </w:rPr>
-        <w:t>-dashboard -n 100 --no-pager</w:t>
+      <w:r>
+        <w:rPr>
+          <w:rStyle w:val="HTMLCode"/>
+          <w:color w:val="575B5F"/>
+          <w:bdr w:val="none" w:sz="0" w:space="0" w:color="auto" w:frame="1"/>
+        </w:rPr>
+        <w:t>sudo journalctl -u assetcap-dashboard -n 100 --no-pager</w:t>
       </w:r>
     </w:p>
     <w:p>
@@ -3894,59 +2981,13 @@
           <w:bdr w:val="none" w:sz="0" w:space="0" w:color="auto" w:frame="1"/>
         </w:rPr>
       </w:pPr>
-      <w:proofErr w:type="spellStart"/>
-      <w:r>
-        <w:rPr>
-          <w:rStyle w:val="HTMLCode"/>
-          <w:color w:val="575B5F"/>
-          <w:bdr w:val="none" w:sz="0" w:space="0" w:color="auto" w:frame="1"/>
-        </w:rPr>
-        <w:t>sudo</w:t>
-      </w:r>
-      <w:proofErr w:type="spellEnd"/>
-      <w:r>
-        <w:rPr>
-          <w:rStyle w:val="HTMLCode"/>
-          <w:color w:val="575B5F"/>
-          <w:bdr w:val="none" w:sz="0" w:space="0" w:color="auto" w:frame="1"/>
-        </w:rPr>
-        <w:t xml:space="preserve"> ss -</w:t>
-      </w:r>
-      <w:proofErr w:type="spellStart"/>
-      <w:r>
-        <w:rPr>
-          <w:rStyle w:val="HTMLCode"/>
-          <w:color w:val="575B5F"/>
-          <w:bdr w:val="none" w:sz="0" w:space="0" w:color="auto" w:frame="1"/>
-        </w:rPr>
-        <w:t>ltnp</w:t>
-      </w:r>
-      <w:proofErr w:type="spellEnd"/>
-      <w:r>
-        <w:rPr>
-          <w:rStyle w:val="HTMLCode"/>
-          <w:color w:val="575B5F"/>
-          <w:bdr w:val="none" w:sz="0" w:space="0" w:color="auto" w:frame="1"/>
-        </w:rPr>
-        <w:t xml:space="preserve"> | grep ':8003</w:t>
-      </w:r>
-      <w:proofErr w:type="gramStart"/>
-      <w:r>
-        <w:rPr>
-          <w:rStyle w:val="HTMLCode"/>
-          <w:color w:val="575B5F"/>
-          <w:bdr w:val="none" w:sz="0" w:space="0" w:color="auto" w:frame="1"/>
-        </w:rPr>
-        <w:t>'  #</w:t>
-      </w:r>
-      <w:proofErr w:type="gramEnd"/>
-      <w:r>
-        <w:rPr>
-          <w:rStyle w:val="HTMLCode"/>
-          <w:color w:val="575B5F"/>
-          <w:bdr w:val="none" w:sz="0" w:space="0" w:color="auto" w:frame="1"/>
-        </w:rPr>
-        <w:t xml:space="preserve"> Example for the new SDI app</w:t>
+      <w:r>
+        <w:rPr>
+          <w:rStyle w:val="HTMLCode"/>
+          <w:color w:val="575B5F"/>
+          <w:bdr w:val="none" w:sz="0" w:space="0" w:color="auto" w:frame="1"/>
+        </w:rPr>
+        <w:t>sudo ss -ltnp | grep ':8003'  # Example for the new SDI app</w:t>
       </w:r>
     </w:p>
     <w:p>
@@ -3983,41 +3024,13 @@
           <w:bdr w:val="none" w:sz="0" w:space="0" w:color="auto" w:frame="1"/>
         </w:rPr>
       </w:pPr>
-      <w:proofErr w:type="spellStart"/>
-      <w:r>
-        <w:rPr>
-          <w:rStyle w:val="HTMLCode"/>
-          <w:color w:val="575B5F"/>
-          <w:bdr w:val="none" w:sz="0" w:space="0" w:color="auto" w:frame="1"/>
-        </w:rPr>
-        <w:t>sudo</w:t>
-      </w:r>
-      <w:proofErr w:type="spellEnd"/>
-      <w:r>
-        <w:rPr>
-          <w:rStyle w:val="HTMLCode"/>
-          <w:color w:val="575B5F"/>
-          <w:bdr w:val="none" w:sz="0" w:space="0" w:color="auto" w:frame="1"/>
-        </w:rPr>
-        <w:t xml:space="preserve"> tail -n 100 /var/log/</w:t>
-      </w:r>
-      <w:proofErr w:type="spellStart"/>
-      <w:r>
-        <w:rPr>
-          <w:rStyle w:val="HTMLCode"/>
-          <w:color w:val="575B5F"/>
-          <w:bdr w:val="none" w:sz="0" w:space="0" w:color="auto" w:frame="1"/>
-        </w:rPr>
-        <w:t>nginx</w:t>
-      </w:r>
-      <w:proofErr w:type="spellEnd"/>
-      <w:r>
-        <w:rPr>
-          <w:rStyle w:val="HTMLCode"/>
-          <w:color w:val="575B5F"/>
-          <w:bdr w:val="none" w:sz="0" w:space="0" w:color="auto" w:frame="1"/>
-        </w:rPr>
-        <w:t>/error.log</w:t>
+      <w:r>
+        <w:rPr>
+          <w:rStyle w:val="HTMLCode"/>
+          <w:color w:val="575B5F"/>
+          <w:bdr w:val="none" w:sz="0" w:space="0" w:color="auto" w:frame="1"/>
+        </w:rPr>
+        <w:t>sudo tail -n 100 /var/log/nginx/error.log</w:t>
       </w:r>
     </w:p>
     <w:p>
@@ -4029,41 +3042,13 @@
           <w:bdr w:val="none" w:sz="0" w:space="0" w:color="auto" w:frame="1"/>
         </w:rPr>
       </w:pPr>
-      <w:proofErr w:type="spellStart"/>
-      <w:r>
-        <w:rPr>
-          <w:rStyle w:val="HTMLCode"/>
-          <w:color w:val="575B5F"/>
-          <w:bdr w:val="none" w:sz="0" w:space="0" w:color="auto" w:frame="1"/>
-        </w:rPr>
-        <w:t>sudo</w:t>
-      </w:r>
-      <w:proofErr w:type="spellEnd"/>
-      <w:r>
-        <w:rPr>
-          <w:rStyle w:val="HTMLCode"/>
-          <w:color w:val="575B5F"/>
-          <w:bdr w:val="none" w:sz="0" w:space="0" w:color="auto" w:frame="1"/>
-        </w:rPr>
-        <w:t xml:space="preserve"> tail -n 100 /var/log/</w:t>
-      </w:r>
-      <w:proofErr w:type="spellStart"/>
-      <w:r>
-        <w:rPr>
-          <w:rStyle w:val="HTMLCode"/>
-          <w:color w:val="575B5F"/>
-          <w:bdr w:val="none" w:sz="0" w:space="0" w:color="auto" w:frame="1"/>
-        </w:rPr>
-        <w:t>nginx</w:t>
-      </w:r>
-      <w:proofErr w:type="spellEnd"/>
-      <w:r>
-        <w:rPr>
-          <w:rStyle w:val="HTMLCode"/>
-          <w:color w:val="575B5F"/>
-          <w:bdr w:val="none" w:sz="0" w:space="0" w:color="auto" w:frame="1"/>
-        </w:rPr>
-        <w:t>/dashboardprod.error.log</w:t>
+      <w:r>
+        <w:rPr>
+          <w:rStyle w:val="HTMLCode"/>
+          <w:color w:val="575B5F"/>
+          <w:bdr w:val="none" w:sz="0" w:space="0" w:color="auto" w:frame="1"/>
+        </w:rPr>
+        <w:t>sudo tail -n 100 /var/log/nginx/dashboardprod.error.log</w:t>
       </w:r>
     </w:p>
     <w:p>
@@ -4120,6 +3105,7 @@
           <w:color w:val="1B1C1D"/>
           <w:bdr w:val="none" w:sz="0" w:space="0" w:color="auto" w:frame="1"/>
         </w:rPr>
+        <w:lastRenderedPageBreak/>
         <w:t>Example for the SDI Process app:</w:t>
       </w:r>
     </w:p>
@@ -4138,7 +3124,6 @@
         <w:rPr>
           <w:color w:val="1B1C1D"/>
         </w:rPr>
-        <w:lastRenderedPageBreak/>
         <w:t>Go to the app folder:</w:t>
       </w:r>
     </w:p>
@@ -4154,16 +3139,8 @@
         <w:rPr>
           <w:color w:val="1B1C1D"/>
         </w:rPr>
-        <w:t>cd /home/developer/</w:t>
-      </w:r>
-      <w:proofErr w:type="spellStart"/>
-      <w:r>
-        <w:rPr>
-          <w:color w:val="1B1C1D"/>
-        </w:rPr>
-        <w:t>SDI_process</w:t>
-      </w:r>
-      <w:proofErr w:type="spellEnd"/>
+        <w:t>cd /home/developer/SDI_process</w:t>
+      </w:r>
     </w:p>
     <w:p>
       <w:pPr>
@@ -4181,21 +3158,7 @@
         <w:rPr>
           <w:color w:val="1B1C1D"/>
         </w:rPr>
-        <w:t xml:space="preserve">Activate the </w:t>
-      </w:r>
-      <w:proofErr w:type="spellStart"/>
-      <w:r>
-        <w:rPr>
-          <w:color w:val="1B1C1D"/>
-        </w:rPr>
-        <w:t>venv</w:t>
-      </w:r>
-      <w:proofErr w:type="spellEnd"/>
-      <w:r>
-        <w:rPr>
-          <w:color w:val="1B1C1D"/>
-        </w:rPr>
-        <w:t xml:space="preserve"> and update dependencies (if any):</w:t>
+        <w:t>Activate the venv and update dependencies (if any):</w:t>
       </w:r>
     </w:p>
     <w:p>
@@ -4220,25 +3183,7 @@
           <w:color w:val="575B5F"/>
           <w:bdr w:val="none" w:sz="0" w:space="0" w:color="auto" w:frame="1"/>
         </w:rPr>
-        <w:t xml:space="preserve">source </w:t>
-      </w:r>
-      <w:proofErr w:type="spellStart"/>
-      <w:r>
-        <w:rPr>
-          <w:rStyle w:val="HTMLCode"/>
-          <w:color w:val="575B5F"/>
-          <w:bdr w:val="none" w:sz="0" w:space="0" w:color="auto" w:frame="1"/>
-        </w:rPr>
-        <w:t>venv</w:t>
-      </w:r>
-      <w:proofErr w:type="spellEnd"/>
-      <w:r>
-        <w:rPr>
-          <w:rStyle w:val="HTMLCode"/>
-          <w:color w:val="575B5F"/>
-          <w:bdr w:val="none" w:sz="0" w:space="0" w:color="auto" w:frame="1"/>
-        </w:rPr>
-        <w:t>/bin/activate</w:t>
+        <w:t>source venv/bin/activate</w:t>
       </w:r>
     </w:p>
     <w:p>
@@ -4263,25 +3208,7 @@
           <w:color w:val="575B5F"/>
           <w:bdr w:val="none" w:sz="0" w:space="0" w:color="auto" w:frame="1"/>
         </w:rPr>
-        <w:t xml:space="preserve">pip install -r </w:t>
-      </w:r>
-      <w:proofErr w:type="gramStart"/>
-      <w:r>
-        <w:rPr>
-          <w:rStyle w:val="HTMLCode"/>
-          <w:color w:val="575B5F"/>
-          <w:bdr w:val="none" w:sz="0" w:space="0" w:color="auto" w:frame="1"/>
-        </w:rPr>
-        <w:t>requirements.txt  #</w:t>
-      </w:r>
-      <w:proofErr w:type="gramEnd"/>
-      <w:r>
-        <w:rPr>
-          <w:rStyle w:val="HTMLCode"/>
-          <w:color w:val="575B5F"/>
-          <w:bdr w:val="none" w:sz="0" w:space="0" w:color="auto" w:frame="1"/>
-        </w:rPr>
-        <w:t xml:space="preserve"> If you have a requirements file</w:t>
+        <w:t>pip install -r requirements.txt  # If you have a requirements file</w:t>
       </w:r>
     </w:p>
     <w:p>
@@ -4333,21 +3260,7 @@
         <w:rPr>
           <w:color w:val="1B1C1D"/>
         </w:rPr>
-        <w:t xml:space="preserve">Restart the related </w:t>
-      </w:r>
-      <w:proofErr w:type="spellStart"/>
-      <w:r>
-        <w:rPr>
-          <w:color w:val="1B1C1D"/>
-        </w:rPr>
-        <w:t>systemd</w:t>
-      </w:r>
-      <w:proofErr w:type="spellEnd"/>
-      <w:r>
-        <w:rPr>
-          <w:color w:val="1B1C1D"/>
-        </w:rPr>
-        <w:t xml:space="preserve"> service:</w:t>
+        <w:t>Restart the related systemd service:</w:t>
       </w:r>
     </w:p>
     <w:p>
@@ -4358,42 +3271,12 @@
           <w:color w:val="1B1C1D"/>
         </w:rPr>
       </w:pPr>
-      <w:proofErr w:type="spellStart"/>
-      <w:r>
-        <w:rPr>
-          <w:color w:val="1B1C1D"/>
-        </w:rPr>
-        <w:t>sudo</w:t>
-      </w:r>
-      <w:proofErr w:type="spellEnd"/>
-      <w:r>
-        <w:rPr>
-          <w:color w:val="1B1C1D"/>
-        </w:rPr>
-        <w:t xml:space="preserve"> </w:t>
-      </w:r>
-      <w:proofErr w:type="spellStart"/>
-      <w:r>
-        <w:rPr>
-          <w:color w:val="1B1C1D"/>
-        </w:rPr>
-        <w:t>systemctl</w:t>
-      </w:r>
-      <w:proofErr w:type="spellEnd"/>
-      <w:r>
-        <w:rPr>
-          <w:color w:val="1B1C1D"/>
-        </w:rPr>
-        <w:t xml:space="preserve"> restart </w:t>
-      </w:r>
-      <w:proofErr w:type="spellStart"/>
-      <w:r>
-        <w:rPr>
-          <w:color w:val="1B1C1D"/>
-        </w:rPr>
-        <w:t>sdi_process</w:t>
-      </w:r>
-      <w:proofErr w:type="spellEnd"/>
+      <w:r>
+        <w:rPr>
+          <w:color w:val="1B1C1D"/>
+        </w:rPr>
+        <w:t>sudo systemctl restart sdi_process</w:t>
+      </w:r>
     </w:p>
     <w:p>
       <w:pPr>

</xml_diff>